<commit_message>
Modify Polydog Bibliography report
Modification of table of contents, page indicated wrong
</commit_message>
<xml_diff>
--- a/PolyDog_Bibliography_v3.docx
+++ b/PolyDog_Bibliography_v3.docx
@@ -1410,7 +1410,7 @@
               <w:b/>
               <w:bCs/>
             </w:rPr>
-            <w:t>5</w:t>
+            <w:t>8</w:t>
           </w:r>
         </w:p>
         <w:p>
@@ -1425,7 +1425,7 @@
             <w:ptab w:relativeTo="margin" w:alignment="right" w:leader="dot"/>
           </w:r>
           <w:r>
-            <w:t>2</w:t>
+            <w:t>8</w:t>
           </w:r>
         </w:p>
         <w:p>
@@ -1440,7 +1440,7 @@
             <w:ptab w:relativeTo="margin" w:alignment="right" w:leader="dot"/>
           </w:r>
           <w:r>
-            <w:t>2</w:t>
+            <w:t>9</w:t>
           </w:r>
         </w:p>
         <w:p>
@@ -1455,7 +1455,7 @@
             <w:ptab w:relativeTo="margin" w:alignment="right" w:leader="dot"/>
           </w:r>
           <w:r>
-            <w:t>2</w:t>
+            <w:t>10</w:t>
           </w:r>
         </w:p>
         <w:p>
@@ -1473,7 +1473,7 @@
             <w:ptab w:relativeTo="margin" w:alignment="right" w:leader="dot"/>
           </w:r>
           <w:r>
-            <w:t>2</w:t>
+            <w:t>11</w:t>
           </w:r>
         </w:p>
         <w:p>
@@ -1512,7 +1512,7 @@
               <w:b/>
               <w:bCs/>
             </w:rPr>
-            <w:t>5</w:t>
+            <w:t>11</w:t>
           </w:r>
         </w:p>
         <w:p>
@@ -1534,7 +1534,7 @@
             <w:ptab w:relativeTo="margin" w:alignment="right" w:leader="dot"/>
           </w:r>
           <w:r>
-            <w:t>2</w:t>
+            <w:t>11</w:t>
           </w:r>
         </w:p>
         <w:p>
@@ -1549,7 +1549,7 @@
             <w:ptab w:relativeTo="margin" w:alignment="right" w:leader="dot"/>
           </w:r>
           <w:r>
-            <w:t>2</w:t>
+            <w:t>13</w:t>
           </w:r>
         </w:p>
         <w:p>
@@ -1564,7 +1564,7 @@
             <w:ptab w:relativeTo="margin" w:alignment="right" w:leader="dot"/>
           </w:r>
           <w:r>
-            <w:t>2</w:t>
+            <w:t>14</w:t>
           </w:r>
         </w:p>
         <w:p>
@@ -1579,7 +1579,7 @@
             <w:ptab w:relativeTo="margin" w:alignment="right" w:leader="dot"/>
           </w:r>
           <w:r>
-            <w:t>2</w:t>
+            <w:t>14</w:t>
           </w:r>
         </w:p>
         <w:p>
@@ -1625,7 +1625,7 @@
               <w:b/>
               <w:bCs/>
             </w:rPr>
-            <w:t>3</w:t>
+            <w:t>15</w:t>
           </w:r>
         </w:p>
         <w:p>
@@ -1642,7 +1642,7 @@
             <w:ptab w:relativeTo="margin" w:alignment="right" w:leader="dot"/>
           </w:r>
           <w:r>
-            <w:t>6</w:t>
+            <w:t>15</w:t>
           </w:r>
         </w:p>
         <w:p>
@@ -1656,7 +1656,7 @@
             <w:ptab w:relativeTo="margin" w:alignment="right" w:leader="dot"/>
           </w:r>
           <w:r>
-            <w:t>6</w:t>
+            <w:t>16</w:t>
           </w:r>
         </w:p>
         <w:p>
@@ -1670,7 +1670,7 @@
             <w:ptab w:relativeTo="margin" w:alignment="right" w:leader="dot"/>
           </w:r>
           <w:r>
-            <w:t>6</w:t>
+            <w:t>17</w:t>
           </w:r>
         </w:p>
         <w:p>
@@ -2143,7 +2143,43 @@
           <w:sz w:val="24"/>
           <w:szCs w:val="24"/>
         </w:rPr>
-        <w:t>by Mr MASSON and Mr DUCARD, two teacher-researcher. We have some manufacturing constraints. We have a size limit of 20 cm x 40 cm x 30 cm under penalty of devoting an excessive amount of time to the realization of the mechanical parts and for concerns of transport.</w:t>
+        <w:t xml:space="preserve">by </w:t>
+      </w:r>
+      <w:proofErr w:type="spellStart"/>
+      <w:r>
+        <w:rPr>
+          <w:rFonts w:ascii="Times New Roman" w:hAnsi="Times New Roman" w:cs="Times New Roman"/>
+          <w:sz w:val="24"/>
+          <w:szCs w:val="24"/>
+        </w:rPr>
+        <w:t>Mr</w:t>
+      </w:r>
+      <w:proofErr w:type="spellEnd"/>
+      <w:r>
+        <w:rPr>
+          <w:rFonts w:ascii="Times New Roman" w:hAnsi="Times New Roman" w:cs="Times New Roman"/>
+          <w:sz w:val="24"/>
+          <w:szCs w:val="24"/>
+        </w:rPr>
+        <w:t xml:space="preserve"> MASSON and </w:t>
+      </w:r>
+      <w:proofErr w:type="spellStart"/>
+      <w:r>
+        <w:rPr>
+          <w:rFonts w:ascii="Times New Roman" w:hAnsi="Times New Roman" w:cs="Times New Roman"/>
+          <w:sz w:val="24"/>
+          <w:szCs w:val="24"/>
+        </w:rPr>
+        <w:t>Mr</w:t>
+      </w:r>
+      <w:proofErr w:type="spellEnd"/>
+      <w:r>
+        <w:rPr>
+          <w:rFonts w:ascii="Times New Roman" w:hAnsi="Times New Roman" w:cs="Times New Roman"/>
+          <w:sz w:val="24"/>
+          <w:szCs w:val="24"/>
+        </w:rPr>
+        <w:t xml:space="preserve"> DUCARD, two teacher-researcher. We have some manufacturing constraints. We have a size limit of 20 cm x 40 cm x 30 cm under penalty of devoting an excessive amount of time to the realization of the mechanical parts and for concerns of transport.</w:t>
       </w:r>
       <w:r>
         <w:rPr>
@@ -2211,7 +2247,43 @@
           <w:sz w:val="24"/>
           <w:szCs w:val="24"/>
         </w:rPr>
-        <w:t xml:space="preserve">We also learned how to work on PlateformIO to build a well-structured algorithm using several classes and functions in C++. We also learned how to work on PlateformIO to build a well-structured algorithm using several classes and functions in C++. This is very useful, especially to be able to configure a specific electronic environment on which to upload the code to the Arduino UNO board. </w:t>
+        <w:t xml:space="preserve">We also learned how to work on </w:t>
+      </w:r>
+      <w:proofErr w:type="spellStart"/>
+      <w:r>
+        <w:rPr>
+          <w:rFonts w:ascii="Times New Roman" w:hAnsi="Times New Roman" w:cs="Times New Roman"/>
+          <w:sz w:val="24"/>
+          <w:szCs w:val="24"/>
+        </w:rPr>
+        <w:t>PlateformIO</w:t>
+      </w:r>
+      <w:proofErr w:type="spellEnd"/>
+      <w:r>
+        <w:rPr>
+          <w:rFonts w:ascii="Times New Roman" w:hAnsi="Times New Roman" w:cs="Times New Roman"/>
+          <w:sz w:val="24"/>
+          <w:szCs w:val="24"/>
+        </w:rPr>
+        <w:t xml:space="preserve"> to build a well-structured algorithm using several classes and functions in C++. We also learned how to work on </w:t>
+      </w:r>
+      <w:proofErr w:type="spellStart"/>
+      <w:r>
+        <w:rPr>
+          <w:rFonts w:ascii="Times New Roman" w:hAnsi="Times New Roman" w:cs="Times New Roman"/>
+          <w:sz w:val="24"/>
+          <w:szCs w:val="24"/>
+        </w:rPr>
+        <w:t>PlateformIO</w:t>
+      </w:r>
+      <w:proofErr w:type="spellEnd"/>
+      <w:r>
+        <w:rPr>
+          <w:rFonts w:ascii="Times New Roman" w:hAnsi="Times New Roman" w:cs="Times New Roman"/>
+          <w:sz w:val="24"/>
+          <w:szCs w:val="24"/>
+        </w:rPr>
+        <w:t xml:space="preserve"> to build a well-structured algorithm using several classes and functions in C++. This is very useful, especially to be able to configure a specific electronic environment on which to upload the code to the Arduino UNO board. </w:t>
       </w:r>
       <w:r>
         <w:rPr>
@@ -2484,7 +2556,21 @@
         <w:rPr>
           <w:rFonts w:asciiTheme="majorHAnsi" w:hAnsiTheme="majorHAnsi" w:cstheme="majorHAnsi"/>
         </w:rPr>
-        <w:t xml:space="preserve">PolyDog_version1 (fully 3D printed)          </w:t>
+        <w:t xml:space="preserve">PolyDog_version1 (fully 3D </w:t>
+      </w:r>
+      <w:proofErr w:type="gramStart"/>
+      <w:r>
+        <w:rPr>
+          <w:rFonts w:asciiTheme="majorHAnsi" w:hAnsiTheme="majorHAnsi" w:cstheme="majorHAnsi"/>
+        </w:rPr>
+        <w:t xml:space="preserve">printed)   </w:t>
+      </w:r>
+      <w:proofErr w:type="gramEnd"/>
+      <w:r>
+        <w:rPr>
+          <w:rFonts w:asciiTheme="majorHAnsi" w:hAnsiTheme="majorHAnsi" w:cstheme="majorHAnsi"/>
+        </w:rPr>
+        <w:t xml:space="preserve">       </w:t>
       </w:r>
       <w:r>
         <w:rPr>
@@ -2784,7 +2870,25 @@
           <w:sz w:val="24"/>
           <w:szCs w:val="24"/>
         </w:rPr>
-        <w:t xml:space="preserve"> complex leg mechanism, high power density actuators and advanced control methods, which have prevented the widespread use of legged robots for a long time. In addition, our robot dog PolyDog is not conclusive until now and I refuse to move on to another project before I can achieve what I set out to do. These are the reasons why I want to continue with a robot dog by bringing him in a first time even more solid mechanical parts and more powerful electronic components. Then, once the mechanical construction is completed. I would be able to concentrate on the walking of the robot, how it moves with a more uneven terrain.</w:t>
+        <w:t xml:space="preserve"> complex leg mechanism, high power density actuators and advanced control methods, which have prevented the widespread use of legged robots for a long time. In addition, our robot dog </w:t>
+      </w:r>
+      <w:proofErr w:type="spellStart"/>
+      <w:r>
+        <w:rPr>
+          <w:rFonts w:ascii="Times New Roman" w:hAnsi="Times New Roman" w:cs="Times New Roman"/>
+          <w:sz w:val="24"/>
+          <w:szCs w:val="24"/>
+        </w:rPr>
+        <w:t>PolyDog</w:t>
+      </w:r>
+      <w:proofErr w:type="spellEnd"/>
+      <w:r>
+        <w:rPr>
+          <w:rFonts w:ascii="Times New Roman" w:hAnsi="Times New Roman" w:cs="Times New Roman"/>
+          <w:sz w:val="24"/>
+          <w:szCs w:val="24"/>
+        </w:rPr>
+        <w:t xml:space="preserve"> is not conclusive until now and I refuse to move on to another project before I can achieve what I set out to do. These are the reasons why I want to continue with a robot dog by bringing him in a first time even more solid mechanical parts and more powerful electronic components. Then, once the mechanical construction is completed. I would be able to concentrate on the walking of the robot, how it moves with a more uneven terrain.</w:t>
       </w:r>
     </w:p>
     <w:p>
@@ -2863,7 +2967,25 @@
           <w:sz w:val="24"/>
           <w:szCs w:val="24"/>
         </w:rPr>
-        <w:t xml:space="preserve">we can see in most of robotic projects (humanoid, cheetah robot, snakebot , robot dog ……..), and that’s the reason why I choose to build a robot dog, because I want to make a robot capable not only to navigate freely without any help from humans , but also capable to do so many tasks, tasks that are dangerous for humans, repetitive tasks that consume a lot of time for men. But because we are just at the beginning of our academic </w:t>
+        <w:t xml:space="preserve">we can see in most of robotic projects (humanoid, cheetah robot, </w:t>
+      </w:r>
+      <w:proofErr w:type="spellStart"/>
+      <w:r>
+        <w:rPr>
+          <w:rFonts w:ascii="Times New Roman" w:hAnsi="Times New Roman" w:cs="Times New Roman"/>
+          <w:sz w:val="24"/>
+          <w:szCs w:val="24"/>
+        </w:rPr>
+        <w:t>snakebot</w:t>
+      </w:r>
+      <w:proofErr w:type="spellEnd"/>
+      <w:r>
+        <w:rPr>
+          <w:rFonts w:ascii="Times New Roman" w:hAnsi="Times New Roman" w:cs="Times New Roman"/>
+          <w:sz w:val="24"/>
+          <w:szCs w:val="24"/>
+        </w:rPr>
+        <w:t xml:space="preserve"> , robot dog ……..), and that’s the reason why I choose to build a robot dog, because I want to make a robot capable not only to navigate freely without any help from humans , but also capable to do so many tasks, tasks that are dangerous for humans, repetitive tasks that consume a lot of time for men. But because we are just at the beginning of our academic </w:t>
       </w:r>
       <w:r>
         <w:rPr>
@@ -2895,7 +3017,43 @@
           <w:sz w:val="24"/>
           <w:szCs w:val="24"/>
         </w:rPr>
-        <w:t xml:space="preserve"> that should walk forward and backward, turn to the left and right , crouch and jump since we consider to make our robot qualified to avoid obstacles. In order to make that possible, we plan to use ultrasonic sensors as well as depth camera, </w:t>
+        <w:t xml:space="preserve"> that should walk forward and backward, turn to the left and </w:t>
+      </w:r>
+      <w:proofErr w:type="gramStart"/>
+      <w:r>
+        <w:rPr>
+          <w:rFonts w:ascii="Times New Roman" w:hAnsi="Times New Roman" w:cs="Times New Roman"/>
+          <w:sz w:val="24"/>
+          <w:szCs w:val="24"/>
+        </w:rPr>
+        <w:t>right ,</w:t>
+      </w:r>
+      <w:proofErr w:type="gramEnd"/>
+      <w:r>
+        <w:rPr>
+          <w:rFonts w:ascii="Times New Roman" w:hAnsi="Times New Roman" w:cs="Times New Roman"/>
+          <w:sz w:val="24"/>
+          <w:szCs w:val="24"/>
+        </w:rPr>
+        <w:t xml:space="preserve"> crouch and jump since we consider to make our robot qualified to avoid obstacles. </w:t>
+      </w:r>
+      <w:proofErr w:type="gramStart"/>
+      <w:r>
+        <w:rPr>
+          <w:rFonts w:ascii="Times New Roman" w:hAnsi="Times New Roman" w:cs="Times New Roman"/>
+          <w:sz w:val="24"/>
+          <w:szCs w:val="24"/>
+        </w:rPr>
+        <w:t>In order to</w:t>
+      </w:r>
+      <w:proofErr w:type="gramEnd"/>
+      <w:r>
+        <w:rPr>
+          <w:rFonts w:ascii="Times New Roman" w:hAnsi="Times New Roman" w:cs="Times New Roman"/>
+          <w:sz w:val="24"/>
+          <w:szCs w:val="24"/>
+        </w:rPr>
+        <w:t xml:space="preserve"> make that possible, we plan to use ultrasonic sensors as well as depth camera, </w:t>
       </w:r>
       <w:r>
         <w:rPr>
@@ -4873,7 +5031,25 @@
           <w:sz w:val="24"/>
           <w:szCs w:val="24"/>
         </w:rPr>
-        <w:t xml:space="preserve">We learned that in the school's Fablab, we have a machine for machining parts. </w:t>
+        <w:t xml:space="preserve">We learned that in the school's </w:t>
+      </w:r>
+      <w:proofErr w:type="spellStart"/>
+      <w:r>
+        <w:rPr>
+          <w:rFonts w:ascii="Times New Roman" w:hAnsi="Times New Roman" w:cs="Times New Roman"/>
+          <w:sz w:val="24"/>
+          <w:szCs w:val="24"/>
+        </w:rPr>
+        <w:t>Fablab</w:t>
+      </w:r>
+      <w:proofErr w:type="spellEnd"/>
+      <w:r>
+        <w:rPr>
+          <w:rFonts w:ascii="Times New Roman" w:hAnsi="Times New Roman" w:cs="Times New Roman"/>
+          <w:sz w:val="24"/>
+          <w:szCs w:val="24"/>
+        </w:rPr>
+        <w:t xml:space="preserve">, we have a machine for machining parts. </w:t>
       </w:r>
       <w:r>
         <w:rPr>
@@ -5473,7 +5649,16 @@
           <w:sz w:val="24"/>
           <w:szCs w:val="24"/>
         </w:rPr>
-        <w:t>The Stanford robot Dog</w:t>
+        <w:t xml:space="preserve">The Stanford robot </w:t>
+      </w:r>
+      <w:proofErr w:type="spellStart"/>
+      <w:r>
+        <w:rPr>
+          <w:rFonts w:ascii="Times New Roman" w:hAnsi="Times New Roman" w:cs="Times New Roman"/>
+          <w:sz w:val="24"/>
+          <w:szCs w:val="24"/>
+        </w:rPr>
+        <w:t>Dog</w:t>
       </w:r>
       <w:r>
         <w:rPr>
@@ -5489,7 +5674,16 @@
           <w:sz w:val="24"/>
           <w:szCs w:val="24"/>
         </w:rPr>
-        <w:t xml:space="preserve">o’s feet are silicone pieces that </w:t>
+        <w:t>o’s</w:t>
+      </w:r>
+      <w:proofErr w:type="spellEnd"/>
+      <w:r>
+        <w:rPr>
+          <w:rFonts w:ascii="Times New Roman" w:hAnsi="Times New Roman" w:cs="Times New Roman"/>
+          <w:sz w:val="24"/>
+          <w:szCs w:val="24"/>
+        </w:rPr>
+        <w:t xml:space="preserve"> feet are silicone pieces that </w:t>
       </w:r>
       <w:r>
         <w:rPr>
@@ -5513,7 +5707,25 @@
           <w:sz w:val="24"/>
           <w:szCs w:val="24"/>
         </w:rPr>
-        <w:t xml:space="preserve"> Ultrarobotics use squash balls for his robots.</w:t>
+        <w:t xml:space="preserve"> </w:t>
+      </w:r>
+      <w:proofErr w:type="spellStart"/>
+      <w:r>
+        <w:rPr>
+          <w:rFonts w:ascii="Times New Roman" w:hAnsi="Times New Roman" w:cs="Times New Roman"/>
+          <w:sz w:val="24"/>
+          <w:szCs w:val="24"/>
+        </w:rPr>
+        <w:t>Ultrarobotics</w:t>
+      </w:r>
+      <w:proofErr w:type="spellEnd"/>
+      <w:r>
+        <w:rPr>
+          <w:rFonts w:ascii="Times New Roman" w:hAnsi="Times New Roman" w:cs="Times New Roman"/>
+          <w:sz w:val="24"/>
+          <w:szCs w:val="24"/>
+        </w:rPr>
+        <w:t xml:space="preserve"> use squash balls for his robots.</w:t>
       </w:r>
     </w:p>
     <w:p>
@@ -5836,7 +6048,25 @@
           <w:sz w:val="24"/>
           <w:szCs w:val="24"/>
         </w:rPr>
-        <w:t xml:space="preserve">When modelling the leg, you have to think about the location of the motors, the structure of the different parts, i.e. the length, the shape, etc. This is essential to </w:t>
+        <w:t xml:space="preserve">When modelling the leg, you have to think about the location of the motors, the structure of the different parts, </w:t>
+      </w:r>
+      <w:proofErr w:type="gramStart"/>
+      <w:r>
+        <w:rPr>
+          <w:rFonts w:ascii="Times New Roman" w:hAnsi="Times New Roman" w:cs="Times New Roman"/>
+          <w:sz w:val="24"/>
+          <w:szCs w:val="24"/>
+        </w:rPr>
+        <w:t>i.e.</w:t>
+      </w:r>
+      <w:proofErr w:type="gramEnd"/>
+      <w:r>
+        <w:rPr>
+          <w:rFonts w:ascii="Times New Roman" w:hAnsi="Times New Roman" w:cs="Times New Roman"/>
+          <w:sz w:val="24"/>
+          <w:szCs w:val="24"/>
+        </w:rPr>
+        <w:t xml:space="preserve"> the length, the shape, etc. This is essential to </w:t>
       </w:r>
       <w:r>
         <w:rPr>
@@ -5925,7 +6155,25 @@
           <w:sz w:val="24"/>
           <w:szCs w:val="24"/>
         </w:rPr>
-        <w:t xml:space="preserve"> think about how you operate the knee movement from a distance. As far as we know, there are two possible solutions, either by means of a belt or chain, or with the parallelogram system. After seeing a video of LokiLeDev on his channel, we opted for the second solution for the first two versions of the robot.</w:t>
+        <w:t xml:space="preserve"> think about how you operate the knee movement from a distance. As far as we know, there are two possible solutions, either by means of a belt or chain, or with the parallelogram system. After seeing a video of </w:t>
+      </w:r>
+      <w:proofErr w:type="spellStart"/>
+      <w:r>
+        <w:rPr>
+          <w:rFonts w:ascii="Times New Roman" w:hAnsi="Times New Roman" w:cs="Times New Roman"/>
+          <w:sz w:val="24"/>
+          <w:szCs w:val="24"/>
+        </w:rPr>
+        <w:t>LokiLeDev</w:t>
+      </w:r>
+      <w:proofErr w:type="spellEnd"/>
+      <w:r>
+        <w:rPr>
+          <w:rFonts w:ascii="Times New Roman" w:hAnsi="Times New Roman" w:cs="Times New Roman"/>
+          <w:sz w:val="24"/>
+          <w:szCs w:val="24"/>
+        </w:rPr>
+        <w:t xml:space="preserve"> on his channel, we opted for the second solution for the first two versions of the robot.</w:t>
       </w:r>
       <w:r>
         <w:rPr>
@@ -6744,7 +6992,15 @@
         <w:pStyle w:val="TM3"/>
       </w:pPr>
       <w:r>
-        <w:t xml:space="preserve">        Spot mini                              Dizzy wolf</w:t>
+        <w:t xml:space="preserve">        Spot </w:t>
+      </w:r>
+      <w:proofErr w:type="gramStart"/>
+      <w:r>
+        <w:t>mini                              Dizzy</w:t>
+      </w:r>
+      <w:proofErr w:type="gramEnd"/>
+      <w:r>
+        <w:t xml:space="preserve"> wolf</w:t>
       </w:r>
       <w:r>
         <w:t xml:space="preserve">                     </w:t>
@@ -7282,7 +7538,25 @@
           <w:sz w:val="22"/>
           <w:szCs w:val="22"/>
         </w:rPr>
-        <w:t xml:space="preserve">We have not reached the same level of agility. I think this is due to the fact that it is much </w:t>
+        <w:t xml:space="preserve">We have not reached the same level of agility. I think this is </w:t>
+      </w:r>
+      <w:proofErr w:type="gramStart"/>
+      <w:r>
+        <w:rPr>
+          <w:rFonts w:ascii="Times New Roman" w:hAnsi="Times New Roman" w:cs="Times New Roman"/>
+          <w:sz w:val="22"/>
+          <w:szCs w:val="22"/>
+        </w:rPr>
+        <w:t>due to the fact that</w:t>
+      </w:r>
+      <w:proofErr w:type="gramEnd"/>
+      <w:r>
+        <w:rPr>
+          <w:rFonts w:ascii="Times New Roman" w:hAnsi="Times New Roman" w:cs="Times New Roman"/>
+          <w:sz w:val="22"/>
+          <w:szCs w:val="22"/>
+        </w:rPr>
+        <w:t xml:space="preserve"> it is much </w:t>
       </w:r>
       <w:r>
         <w:rPr>
@@ -7401,7 +7675,25 @@
           <w:sz w:val="22"/>
           <w:szCs w:val="22"/>
         </w:rPr>
-        <w:t>It have also a s</w:t>
+        <w:t xml:space="preserve">It </w:t>
+      </w:r>
+      <w:proofErr w:type="gramStart"/>
+      <w:r>
+        <w:rPr>
+          <w:rFonts w:ascii="Times New Roman" w:hAnsi="Times New Roman" w:cs="Times New Roman"/>
+          <w:sz w:val="22"/>
+          <w:szCs w:val="22"/>
+        </w:rPr>
+        <w:t>have</w:t>
+      </w:r>
+      <w:proofErr w:type="gramEnd"/>
+      <w:r>
+        <w:rPr>
+          <w:rFonts w:ascii="Times New Roman" w:hAnsi="Times New Roman" w:cs="Times New Roman"/>
+          <w:sz w:val="22"/>
+          <w:szCs w:val="22"/>
+        </w:rPr>
+        <w:t xml:space="preserve"> also a s</w:t>
       </w:r>
       <w:r>
         <w:rPr>
@@ -7764,7 +8056,25 @@
           <w:sz w:val="22"/>
           <w:szCs w:val="22"/>
         </w:rPr>
-        <w:t>Warren Osak, Founder &amp; CEO of two Industrial Automation Distribution companies specializing in Robotics and Factory Automation,</w:t>
+        <w:t xml:space="preserve">Warren </w:t>
+      </w:r>
+      <w:proofErr w:type="spellStart"/>
+      <w:r>
+        <w:rPr>
+          <w:rFonts w:ascii="Times New Roman" w:hAnsi="Times New Roman" w:cs="Times New Roman"/>
+          <w:sz w:val="22"/>
+          <w:szCs w:val="22"/>
+        </w:rPr>
+        <w:t>Osak</w:t>
+      </w:r>
+      <w:proofErr w:type="spellEnd"/>
+      <w:r>
+        <w:rPr>
+          <w:rFonts w:ascii="Times New Roman" w:hAnsi="Times New Roman" w:cs="Times New Roman"/>
+          <w:sz w:val="22"/>
+          <w:szCs w:val="22"/>
+        </w:rPr>
+        <w:t>, Founder &amp; CEO of two Industrial Automation Distribution companies specializing in Robotics and Factory Automation,</w:t>
       </w:r>
       <w:r>
         <w:rPr>
@@ -7945,7 +8255,25 @@
           <w:sz w:val="22"/>
           <w:szCs w:val="22"/>
         </w:rPr>
-        <w:t xml:space="preserve"> Xdog, BE8108 8108 brushless motor ($100)</w:t>
+        <w:t xml:space="preserve"> </w:t>
+      </w:r>
+      <w:proofErr w:type="spellStart"/>
+      <w:r>
+        <w:rPr>
+          <w:rFonts w:ascii="Times New Roman" w:hAnsi="Times New Roman" w:cs="Times New Roman"/>
+          <w:sz w:val="22"/>
+          <w:szCs w:val="22"/>
+        </w:rPr>
+        <w:t>Xdog</w:t>
+      </w:r>
+      <w:proofErr w:type="spellEnd"/>
+      <w:r>
+        <w:rPr>
+          <w:rFonts w:ascii="Times New Roman" w:hAnsi="Times New Roman" w:cs="Times New Roman"/>
+          <w:sz w:val="22"/>
+          <w:szCs w:val="22"/>
+        </w:rPr>
+        <w:t>, BE8108 8108 brushless motor ($100)</w:t>
       </w:r>
       <w:r>
         <w:rPr>
@@ -8059,8 +8387,18 @@
           <w:sz w:val="22"/>
           <w:szCs w:val="22"/>
         </w:rPr>
-        <w:t>, Yet and Ghost Robotics’ Minitaur</w:t>
-      </w:r>
+        <w:t xml:space="preserve">, Yet and Ghost Robotics’ </w:t>
+      </w:r>
+      <w:proofErr w:type="spellStart"/>
+      <w:r>
+        <w:rPr>
+          <w:rFonts w:ascii="Times New Roman" w:hAnsi="Times New Roman" w:cs="Times New Roman"/>
+          <w:sz w:val="22"/>
+          <w:szCs w:val="22"/>
+        </w:rPr>
+        <w:t>Minitaur</w:t>
+      </w:r>
+      <w:proofErr w:type="spellEnd"/>
       <w:r>
         <w:rPr>
           <w:rFonts w:ascii="Times New Roman" w:hAnsi="Times New Roman" w:cs="Times New Roman"/>
@@ -8091,7 +8429,25 @@
           <w:sz w:val="22"/>
           <w:szCs w:val="22"/>
         </w:rPr>
-        <w:t>There are also gimbal motors. A gimbal motor is a 3-phase brushless motor whose stator is wound with many turns, and as such exhibits much larger resistance and inductance compared to the high-current brushless motors used to provide lift to drones, rc planes etc. Gimbal motors are used in… well… camera gimbals mainly, because they offer smooth motion and require small currents to produce torque compared to the ‘regular’ brushless motors. This in turn can help minimize the size of the motor driver and associated wires</w:t>
+        <w:t xml:space="preserve">There are also gimbal motors. A gimbal motor is a 3-phase brushless motor whose stator is wound with many turns, and as such exhibits much larger resistance and inductance compared to the high-current brushless motors used to provide lift to drones, </w:t>
+      </w:r>
+      <w:proofErr w:type="spellStart"/>
+      <w:r>
+        <w:rPr>
+          <w:rFonts w:ascii="Times New Roman" w:hAnsi="Times New Roman" w:cs="Times New Roman"/>
+          <w:sz w:val="22"/>
+          <w:szCs w:val="22"/>
+        </w:rPr>
+        <w:t>rc</w:t>
+      </w:r>
+      <w:proofErr w:type="spellEnd"/>
+      <w:r>
+        <w:rPr>
+          <w:rFonts w:ascii="Times New Roman" w:hAnsi="Times New Roman" w:cs="Times New Roman"/>
+          <w:sz w:val="22"/>
+          <w:szCs w:val="22"/>
+        </w:rPr>
+        <w:t xml:space="preserve"> planes etc. Gimbal motors are used in… well… camera gimbals mainly, because they offer smooth motion and require small currents to produce torque compared to the ‘regular’ brushless motors. This in turn can help minimize the size of the motor driver and associated wires</w:t>
       </w:r>
       <w:r>
         <w:rPr>
@@ -8252,7 +8608,43 @@
           <w:sz w:val="24"/>
           <w:szCs w:val="24"/>
         </w:rPr>
-        <w:t xml:space="preserve">To choose the right brushless motor, you must look at several characteristics: weight, size, constant motor velocity (Kv) or rotation per minute (RPM) which is related by the relation V x Kv = RPM, maximum </w:t>
+        <w:t>To choose the right brushless motor, you must look at several characteristics: weight, size, constant motor velocity (</w:t>
+      </w:r>
+      <w:proofErr w:type="spellStart"/>
+      <w:r>
+        <w:rPr>
+          <w:rFonts w:ascii="Times New Roman" w:hAnsi="Times New Roman" w:cs="Times New Roman"/>
+          <w:sz w:val="24"/>
+          <w:szCs w:val="24"/>
+        </w:rPr>
+        <w:t>Kv</w:t>
+      </w:r>
+      <w:proofErr w:type="spellEnd"/>
+      <w:r>
+        <w:rPr>
+          <w:rFonts w:ascii="Times New Roman" w:hAnsi="Times New Roman" w:cs="Times New Roman"/>
+          <w:sz w:val="24"/>
+          <w:szCs w:val="24"/>
+        </w:rPr>
+        <w:t xml:space="preserve">) or rotation per minute (RPM) which is related by the relation V x </w:t>
+      </w:r>
+      <w:proofErr w:type="spellStart"/>
+      <w:r>
+        <w:rPr>
+          <w:rFonts w:ascii="Times New Roman" w:hAnsi="Times New Roman" w:cs="Times New Roman"/>
+          <w:sz w:val="24"/>
+          <w:szCs w:val="24"/>
+        </w:rPr>
+        <w:t>Kv</w:t>
+      </w:r>
+      <w:proofErr w:type="spellEnd"/>
+      <w:r>
+        <w:rPr>
+          <w:rFonts w:ascii="Times New Roman" w:hAnsi="Times New Roman" w:cs="Times New Roman"/>
+          <w:sz w:val="24"/>
+          <w:szCs w:val="24"/>
+        </w:rPr>
+        <w:t xml:space="preserve"> = RPM, maximum </w:t>
       </w:r>
       <w:r>
         <w:rPr>
@@ -8296,7 +8688,25 @@
           <w:sz w:val="24"/>
           <w:szCs w:val="24"/>
         </w:rPr>
-        <w:t>The lower the Kv of a motor, the more torque it will have and therefore the more suitable it is to drive large propellers. But the lower the speed, the lower the RPM (revolutions per minute). In the case of a dog robot, we don't really need a brushless motor that turns very, very fast, the opposite of drones. It is then preferable not to have a lot of KV and to privilege the thrust.</w:t>
+        <w:t xml:space="preserve">The lower the </w:t>
+      </w:r>
+      <w:proofErr w:type="spellStart"/>
+      <w:r>
+        <w:rPr>
+          <w:rFonts w:ascii="Times New Roman" w:hAnsi="Times New Roman" w:cs="Times New Roman"/>
+          <w:sz w:val="24"/>
+          <w:szCs w:val="24"/>
+        </w:rPr>
+        <w:t>Kv</w:t>
+      </w:r>
+      <w:proofErr w:type="spellEnd"/>
+      <w:r>
+        <w:rPr>
+          <w:rFonts w:ascii="Times New Roman" w:hAnsi="Times New Roman" w:cs="Times New Roman"/>
+          <w:sz w:val="24"/>
+          <w:szCs w:val="24"/>
+        </w:rPr>
+        <w:t xml:space="preserve"> of a motor, the more torque it will have and therefore the more suitable it is to drive large propellers. But the lower the speed, the lower the RPM (revolutions per minute). In the case of a dog robot, we don't really need a brushless motor that turns very, very fast, the opposite of drones. It is then preferable not to have a lot of KV and to privilege the thrust.</w:t>
       </w:r>
     </w:p>
     <w:p>
@@ -8677,7 +9087,25 @@
           <w:sz w:val="24"/>
           <w:szCs w:val="24"/>
         </w:rPr>
-        <w:t xml:space="preserve"> For a better approach of how it works, here is a article about it : </w:t>
+        <w:t xml:space="preserve"> For a better approach of how it works, here is </w:t>
+      </w:r>
+      <w:proofErr w:type="spellStart"/>
+      <w:r>
+        <w:rPr>
+          <w:rFonts w:ascii="Times New Roman" w:hAnsi="Times New Roman" w:cs="Times New Roman"/>
+          <w:sz w:val="24"/>
+          <w:szCs w:val="24"/>
+        </w:rPr>
+        <w:t>a</w:t>
+      </w:r>
+      <w:proofErr w:type="spellEnd"/>
+      <w:r>
+        <w:rPr>
+          <w:rFonts w:ascii="Times New Roman" w:hAnsi="Times New Roman" w:cs="Times New Roman"/>
+          <w:sz w:val="24"/>
+          <w:szCs w:val="24"/>
+        </w:rPr>
+        <w:t xml:space="preserve"> article about it : </w:t>
       </w:r>
       <w:hyperlink r:id="rId39" w:history="1">
         <w:r>
@@ -9423,8 +9851,18 @@
           <w:sz w:val="24"/>
           <w:szCs w:val="24"/>
         </w:rPr>
-        <w:t xml:space="preserve"> built the robot, there was no absolute encoder support on the ODrive</w:t>
-      </w:r>
+        <w:t xml:space="preserve"> built the robot, there was no absolute encoder support on the </w:t>
+      </w:r>
+      <w:proofErr w:type="spellStart"/>
+      <w:r>
+        <w:rPr>
+          <w:rFonts w:ascii="Times New Roman" w:hAnsi="Times New Roman" w:cs="Times New Roman"/>
+          <w:sz w:val="24"/>
+          <w:szCs w:val="24"/>
+        </w:rPr>
+        <w:t>ODrive</w:t>
+      </w:r>
+      <w:proofErr w:type="spellEnd"/>
       <w:r>
         <w:rPr>
           <w:rFonts w:ascii="Times New Roman" w:hAnsi="Times New Roman" w:cs="Times New Roman"/>
@@ -9634,7 +10072,25 @@
           <w:sz w:val="24"/>
           <w:szCs w:val="24"/>
         </w:rPr>
-        <w:t>When using brushless motors, position sensors are essential for feedback on the angle of rotation. But for a servo motor that is told what angle it should go to, we take a lot of work out of the code.</w:t>
+        <w:t xml:space="preserve">When using brushless motors, position sensors are essential for feedback on the angle of rotation. But for a servo motor that is told what angle it should go </w:t>
+      </w:r>
+      <w:proofErr w:type="gramStart"/>
+      <w:r>
+        <w:rPr>
+          <w:rFonts w:ascii="Times New Roman" w:hAnsi="Times New Roman" w:cs="Times New Roman"/>
+          <w:sz w:val="24"/>
+          <w:szCs w:val="24"/>
+        </w:rPr>
+        <w:t>to,</w:t>
+      </w:r>
+      <w:proofErr w:type="gramEnd"/>
+      <w:r>
+        <w:rPr>
+          <w:rFonts w:ascii="Times New Roman" w:hAnsi="Times New Roman" w:cs="Times New Roman"/>
+          <w:sz w:val="24"/>
+          <w:szCs w:val="24"/>
+        </w:rPr>
+        <w:t xml:space="preserve"> we take a lot of work out of the code.</w:t>
       </w:r>
     </w:p>
     <w:p>
@@ -9997,13 +10453,23 @@
           </mc:Fallback>
         </mc:AlternateContent>
       </w:r>
-      <w:r>
-        <w:rPr>
-          <w:rFonts w:ascii="Times New Roman" w:hAnsi="Times New Roman" w:cs="Times New Roman"/>
-          <w:sz w:val="24"/>
-          <w:szCs w:val="24"/>
-        </w:rPr>
-        <w:t xml:space="preserve">Auvidea JN30 Carrier Boards are designed to convert the Jetson™ Nano™ compute module into a super </w:t>
+      <w:proofErr w:type="spellStart"/>
+      <w:r>
+        <w:rPr>
+          <w:rFonts w:ascii="Times New Roman" w:hAnsi="Times New Roman" w:cs="Times New Roman"/>
+          <w:sz w:val="24"/>
+          <w:szCs w:val="24"/>
+        </w:rPr>
+        <w:t>Auvidea</w:t>
+      </w:r>
+      <w:proofErr w:type="spellEnd"/>
+      <w:r>
+        <w:rPr>
+          <w:rFonts w:ascii="Times New Roman" w:hAnsi="Times New Roman" w:cs="Times New Roman"/>
+          <w:sz w:val="24"/>
+          <w:szCs w:val="24"/>
+        </w:rPr>
+        <w:t xml:space="preserve"> JN30 Carrier Boards are designed to convert the Jetson™ Nano™ compute module into a super </w:t>
       </w:r>
       <w:r>
         <w:rPr>
@@ -10051,7 +10517,25 @@
           <w:sz w:val="24"/>
           <w:szCs w:val="24"/>
         </w:rPr>
-        <w:t>128 GB SSD includes: Linux, Jetpack 4.6, SDKs (VisionWorks, DeepStream and more)</w:t>
+        <w:t xml:space="preserve">128 GB SSD includes: Linux, Jetpack 4.6, SDKs (VisionWorks, </w:t>
+      </w:r>
+      <w:proofErr w:type="spellStart"/>
+      <w:r>
+        <w:rPr>
+          <w:rFonts w:ascii="Times New Roman" w:hAnsi="Times New Roman" w:cs="Times New Roman"/>
+          <w:sz w:val="24"/>
+          <w:szCs w:val="24"/>
+        </w:rPr>
+        <w:t>DeepStream</w:t>
+      </w:r>
+      <w:proofErr w:type="spellEnd"/>
+      <w:r>
+        <w:rPr>
+          <w:rFonts w:ascii="Times New Roman" w:hAnsi="Times New Roman" w:cs="Times New Roman"/>
+          <w:sz w:val="24"/>
+          <w:szCs w:val="24"/>
+        </w:rPr>
+        <w:t xml:space="preserve"> and more)</w:t>
       </w:r>
     </w:p>
     <w:p>
@@ -10095,8 +10579,18 @@
           <w:sz w:val="24"/>
           <w:szCs w:val="24"/>
         </w:rPr>
-        <w:t>a large variety of add on modules available from Auvidea</w:t>
-      </w:r>
+        <w:t xml:space="preserve">a large variety of add on modules available from </w:t>
+      </w:r>
+      <w:proofErr w:type="spellStart"/>
+      <w:r>
+        <w:rPr>
+          <w:rFonts w:ascii="Times New Roman" w:hAnsi="Times New Roman" w:cs="Times New Roman"/>
+          <w:sz w:val="24"/>
+          <w:szCs w:val="24"/>
+        </w:rPr>
+        <w:t>Auvidea</w:t>
+      </w:r>
+      <w:proofErr w:type="spellEnd"/>
     </w:p>
     <w:p>
       <w:pPr>
@@ -10832,6 +11326,7 @@
                 <w:lang w:val="en-GB"/>
               </w:rPr>
             </w:pPr>
+            <w:proofErr w:type="spellStart"/>
             <w:r>
               <w:rPr>
                 <w:rFonts w:ascii="Times New Roman" w:hAnsi="Times New Roman" w:cs="Times New Roman"/>
@@ -10840,7 +11335,18 @@
                 <w:szCs w:val="24"/>
                 <w:lang w:val="en-GB"/>
               </w:rPr>
-              <w:t>SparkFun Load Cell Amplifier - HX711</w:t>
+              <w:t>SparkFun</w:t>
+            </w:r>
+            <w:proofErr w:type="spellEnd"/>
+            <w:r>
+              <w:rPr>
+                <w:rFonts w:ascii="Times New Roman" w:hAnsi="Times New Roman" w:cs="Times New Roman"/>
+                <w:color w:val="000000" w:themeColor="text1"/>
+                <w:sz w:val="24"/>
+                <w:szCs w:val="24"/>
+                <w:lang w:val="en-GB"/>
+              </w:rPr>
+              <w:t xml:space="preserve"> Load Cell Amplifier - HX711</w:t>
             </w:r>
           </w:p>
         </w:tc>
@@ -11592,7 +12098,27 @@
           <w:szCs w:val="24"/>
           <w:lang w:val="en-GB"/>
         </w:rPr>
-        <w:t>The max power of the embedded system is 39W. for an autonomy of 1h, it takes an energy of 39Wh. Using only a battery of 6V, we will need a load of 6.5 Ah. however, we must always take into account the fact that the state of charge of the battery must always be superior than 20% (that means that after 1 hour of use, the battery must not be completely discharged). This aims to increase the lifetime of the battery. We therefore choose to use a 6V- 10Ah lithium battery for a safety margin.</w:t>
+        <w:t xml:space="preserve">The max power of the embedded system is 39W. for an autonomy of 1h, it takes an energy of 39Wh. Using only a battery of 6V, we will need a load of 6.5 Ah. however, we must always take into account the fact that the state of charge of the battery must always be superior </w:t>
+      </w:r>
+      <w:proofErr w:type="gramStart"/>
+      <w:r>
+        <w:rPr>
+          <w:rFonts w:ascii="Times New Roman" w:hAnsi="Times New Roman" w:cs="Times New Roman"/>
+          <w:sz w:val="24"/>
+          <w:szCs w:val="24"/>
+          <w:lang w:val="en-GB"/>
+        </w:rPr>
+        <w:t>than</w:t>
+      </w:r>
+      <w:proofErr w:type="gramEnd"/>
+      <w:r>
+        <w:rPr>
+          <w:rFonts w:ascii="Times New Roman" w:hAnsi="Times New Roman" w:cs="Times New Roman"/>
+          <w:sz w:val="24"/>
+          <w:szCs w:val="24"/>
+          <w:lang w:val="en-GB"/>
+        </w:rPr>
+        <w:t xml:space="preserve"> 20% (that means that after 1 hour of use, the battery must not be completely discharged). This aims to increase the lifetime of the battery. We therefore choose to use a 6V- 10Ah lithium battery for a safety margin.</w:t>
       </w:r>
     </w:p>
     <w:p>
@@ -12151,7 +12677,27 @@
           <w:szCs w:val="24"/>
           <w:lang w:val="en-GB"/>
         </w:rPr>
-        <w:t xml:space="preserve">charge time : 6h                                </w:t>
+        <w:t xml:space="preserve">charge </w:t>
+      </w:r>
+      <w:proofErr w:type="gramStart"/>
+      <w:r>
+        <w:rPr>
+          <w:rFonts w:ascii="Times New Roman" w:hAnsi="Times New Roman" w:cs="Times New Roman"/>
+          <w:sz w:val="24"/>
+          <w:szCs w:val="24"/>
+          <w:lang w:val="en-GB"/>
+        </w:rPr>
+        <w:t>time :</w:t>
+      </w:r>
+      <w:proofErr w:type="gramEnd"/>
+      <w:r>
+        <w:rPr>
+          <w:rFonts w:ascii="Times New Roman" w:hAnsi="Times New Roman" w:cs="Times New Roman"/>
+          <w:sz w:val="24"/>
+          <w:szCs w:val="24"/>
+          <w:lang w:val="en-GB"/>
+        </w:rPr>
+        <w:t xml:space="preserve"> 6h                                </w:t>
       </w:r>
     </w:p>
     <w:p>
@@ -14302,8 +14848,18 @@
                                 <w:szCs w:val="24"/>
                               </w:rPr>
                               <w:tab/>
-                              <w:t>Trigger Pulse Width: 10 μs</w:t>
+                              <w:t xml:space="preserve">Trigger Pulse Width: 10 </w:t>
                             </w:r>
+                            <w:proofErr w:type="spellStart"/>
+                            <w:r>
+                              <w:rPr>
+                                <w:rFonts w:ascii="Times New Roman" w:hAnsi="Times New Roman" w:cs="Times New Roman"/>
+                                <w:sz w:val="24"/>
+                                <w:szCs w:val="24"/>
+                              </w:rPr>
+                              <w:t>μs</w:t>
+                            </w:r>
+                            <w:proofErr w:type="spellEnd"/>
                           </w:p>
                           <w:p/>
                         </w:txbxContent>
@@ -14481,8 +15037,18 @@
                           <w:szCs w:val="24"/>
                         </w:rPr>
                         <w:tab/>
-                        <w:t>Trigger Pulse Width: 10 μs</w:t>
+                        <w:t xml:space="preserve">Trigger Pulse Width: 10 </w:t>
                       </w:r>
+                      <w:proofErr w:type="spellStart"/>
+                      <w:r>
+                        <w:rPr>
+                          <w:rFonts w:ascii="Times New Roman" w:hAnsi="Times New Roman" w:cs="Times New Roman"/>
+                          <w:sz w:val="24"/>
+                          <w:szCs w:val="24"/>
+                        </w:rPr>
+                        <w:t>μs</w:t>
+                      </w:r>
+                      <w:proofErr w:type="spellEnd"/>
                     </w:p>
                     <w:p/>
                   </w:txbxContent>
@@ -17028,13 +17594,23 @@
           <w:szCs w:val="24"/>
         </w:rPr>
       </w:pPr>
-      <w:r>
-        <w:rPr>
-          <w:rFonts w:ascii="Times New Roman" w:hAnsi="Times New Roman" w:cs="Times New Roman"/>
-          <w:sz w:val="24"/>
-          <w:szCs w:val="24"/>
-        </w:rPr>
-        <w:t xml:space="preserve">Assuming that we start the project from scratch, the first thing we would do is to model the leg with the motors we have chosen, the body and the electronic components in order to get an overview. Then we would start cutting, printing, or machining the parts and building the complete robot. </w:t>
+      <w:proofErr w:type="gramStart"/>
+      <w:r>
+        <w:rPr>
+          <w:rFonts w:ascii="Times New Roman" w:hAnsi="Times New Roman" w:cs="Times New Roman"/>
+          <w:sz w:val="24"/>
+          <w:szCs w:val="24"/>
+        </w:rPr>
+        <w:t>Assuming that</w:t>
+      </w:r>
+      <w:proofErr w:type="gramEnd"/>
+      <w:r>
+        <w:rPr>
+          <w:rFonts w:ascii="Times New Roman" w:hAnsi="Times New Roman" w:cs="Times New Roman"/>
+          <w:sz w:val="24"/>
+          <w:szCs w:val="24"/>
+        </w:rPr>
+        <w:t xml:space="preserve"> we start the project from scratch, the first thing we would do is to model the leg with the motors we have chosen, the body and the electronic components in order to get an overview. Then we would start cutting, printing, or machining the parts and building the complete robot. </w:t>
       </w:r>
     </w:p>
     <w:p>
@@ -17454,8 +18030,20 @@
           <w:sz w:val="24"/>
           <w:szCs w:val="24"/>
         </w:rPr>
-        <w:t>Stanford Robot :</w:t>
-      </w:r>
+        <w:t xml:space="preserve">Stanford </w:t>
+      </w:r>
+      <w:proofErr w:type="gramStart"/>
+      <w:r>
+        <w:rPr>
+          <w:rStyle w:val="Lienhypertexte"/>
+          <w:rFonts w:ascii="Times New Roman" w:hAnsi="Times New Roman" w:cs="Times New Roman"/>
+          <w:color w:val="auto"/>
+          <w:sz w:val="24"/>
+          <w:szCs w:val="24"/>
+        </w:rPr>
+        <w:t>Robot :</w:t>
+      </w:r>
+      <w:proofErr w:type="gramEnd"/>
     </w:p>
     <w:p>
       <w:pPr>
@@ -17597,6 +18185,7 @@
           <w:lang w:val="fr-FR"/>
         </w:rPr>
       </w:pPr>
+      <w:proofErr w:type="spellStart"/>
       <w:r>
         <w:rPr>
           <w:rStyle w:val="Lienhypertexte"/>
@@ -17606,7 +18195,43 @@
           <w:szCs w:val="24"/>
           <w:lang w:val="fr-FR"/>
         </w:rPr>
-        <w:t xml:space="preserve">Ghost minitaur : </w:t>
+        <w:t>Ghost</w:t>
+      </w:r>
+      <w:proofErr w:type="spellEnd"/>
+      <w:r>
+        <w:rPr>
+          <w:rStyle w:val="Lienhypertexte"/>
+          <w:rFonts w:ascii="Times New Roman" w:hAnsi="Times New Roman" w:cs="Times New Roman"/>
+          <w:color w:val="auto"/>
+          <w:sz w:val="24"/>
+          <w:szCs w:val="24"/>
+          <w:lang w:val="fr-FR"/>
+        </w:rPr>
+        <w:t xml:space="preserve"> </w:t>
+      </w:r>
+      <w:proofErr w:type="spellStart"/>
+      <w:r>
+        <w:rPr>
+          <w:rStyle w:val="Lienhypertexte"/>
+          <w:rFonts w:ascii="Times New Roman" w:hAnsi="Times New Roman" w:cs="Times New Roman"/>
+          <w:color w:val="auto"/>
+          <w:sz w:val="24"/>
+          <w:szCs w:val="24"/>
+          <w:lang w:val="fr-FR"/>
+        </w:rPr>
+        <w:t>minitaur</w:t>
+      </w:r>
+      <w:proofErr w:type="spellEnd"/>
+      <w:r>
+        <w:rPr>
+          <w:rStyle w:val="Lienhypertexte"/>
+          <w:rFonts w:ascii="Times New Roman" w:hAnsi="Times New Roman" w:cs="Times New Roman"/>
+          <w:color w:val="auto"/>
+          <w:sz w:val="24"/>
+          <w:szCs w:val="24"/>
+          <w:lang w:val="fr-FR"/>
+        </w:rPr>
+        <w:t xml:space="preserve"> : </w:t>
       </w:r>
       <w:hyperlink r:id="rId59" w:history="1">
         <w:r>
@@ -17693,6 +18318,7 @@
           <w:lang w:val="fr-FR"/>
         </w:rPr>
       </w:pPr>
+      <w:proofErr w:type="spellStart"/>
       <w:r>
         <w:rPr>
           <w:rStyle w:val="Lienhypertexte"/>
@@ -17702,7 +18328,19 @@
           <w:szCs w:val="24"/>
           <w:lang w:val="fr-FR"/>
         </w:rPr>
-        <w:t xml:space="preserve">Klange : </w:t>
+        <w:t>Klange</w:t>
+      </w:r>
+      <w:proofErr w:type="spellEnd"/>
+      <w:r>
+        <w:rPr>
+          <w:rStyle w:val="Lienhypertexte"/>
+          <w:rFonts w:ascii="Times New Roman" w:hAnsi="Times New Roman" w:cs="Times New Roman"/>
+          <w:color w:val="auto"/>
+          <w:sz w:val="24"/>
+          <w:szCs w:val="24"/>
+          <w:lang w:val="fr-FR"/>
+        </w:rPr>
+        <w:t xml:space="preserve"> : </w:t>
       </w:r>
       <w:hyperlink r:id="rId61" w:history="1">
         <w:r>
@@ -18025,8 +18663,18 @@
           <w:sz w:val="24"/>
           <w:szCs w:val="24"/>
         </w:rPr>
-        <w:t>How to choose the right brushless motor;</w:t>
-      </w:r>
+        <w:t xml:space="preserve">How to choose the right brushless </w:t>
+      </w:r>
+      <w:proofErr w:type="gramStart"/>
+      <w:r>
+        <w:rPr>
+          <w:rFonts w:ascii="Times New Roman" w:hAnsi="Times New Roman" w:cs="Times New Roman"/>
+          <w:sz w:val="24"/>
+          <w:szCs w:val="24"/>
+        </w:rPr>
+        <w:t>motor;</w:t>
+      </w:r>
+      <w:proofErr w:type="gramEnd"/>
     </w:p>
     <w:p>
       <w:pPr>
@@ -18345,8 +18993,30 @@
           <w:szCs w:val="24"/>
           <w:lang w:val="fr-FR"/>
         </w:rPr>
-        <w:t>Orientation Sensor:</w:t>
-      </w:r>
+        <w:t xml:space="preserve">Orientation </w:t>
+      </w:r>
+      <w:proofErr w:type="spellStart"/>
+      <w:proofErr w:type="gramStart"/>
+      <w:r>
+        <w:rPr>
+          <w:rFonts w:ascii="Times New Roman" w:hAnsi="Times New Roman" w:cs="Times New Roman"/>
+          <w:sz w:val="24"/>
+          <w:szCs w:val="24"/>
+          <w:lang w:val="fr-FR"/>
+        </w:rPr>
+        <w:t>Sensor</w:t>
+      </w:r>
+      <w:proofErr w:type="spellEnd"/>
+      <w:r>
+        <w:rPr>
+          <w:rFonts w:ascii="Times New Roman" w:hAnsi="Times New Roman" w:cs="Times New Roman"/>
+          <w:sz w:val="24"/>
+          <w:szCs w:val="24"/>
+          <w:lang w:val="fr-FR"/>
+        </w:rPr>
+        <w:t>:</w:t>
+      </w:r>
+      <w:proofErr w:type="gramEnd"/>
     </w:p>
     <w:p>
       <w:pPr>
@@ -18456,7 +19126,27 @@
           <w:szCs w:val="24"/>
           <w:lang w:val="fr-FR"/>
         </w:rPr>
-        <w:t>Tactile pressure sensors :</w:t>
+        <w:t xml:space="preserve">Tactile pressure </w:t>
+      </w:r>
+      <w:proofErr w:type="spellStart"/>
+      <w:r>
+        <w:rPr>
+          <w:rFonts w:ascii="Times New Roman" w:hAnsi="Times New Roman" w:cs="Times New Roman"/>
+          <w:sz w:val="24"/>
+          <w:szCs w:val="24"/>
+          <w:lang w:val="fr-FR"/>
+        </w:rPr>
+        <w:t>sensors</w:t>
+      </w:r>
+      <w:proofErr w:type="spellEnd"/>
+      <w:r>
+        <w:rPr>
+          <w:rFonts w:ascii="Times New Roman" w:hAnsi="Times New Roman" w:cs="Times New Roman"/>
+          <w:sz w:val="24"/>
+          <w:szCs w:val="24"/>
+          <w:lang w:val="fr-FR"/>
+        </w:rPr>
+        <w:t> :</w:t>
       </w:r>
     </w:p>
     <w:p>
@@ -18683,7 +19373,35 @@
       <w:rPr>
         <w:rFonts w:ascii="Times New Roman" w:hAnsi="Times New Roman" w:cs="Times New Roman"/>
       </w:rPr>
-      <w:t>Robotics Project 3rd year, University Polytechnic School of Nice Sophia-Antipolis, Robotics Department,930 Rte des Colles, Parc de Sophia Antipolis, 06410 BIOT</w:t>
+      <w:t xml:space="preserve">Robotics Project 3rd year, University Polytechnic School of Nice Sophia-Antipolis, Robotics Department,930 </w:t>
+    </w:r>
+    <w:proofErr w:type="spellStart"/>
+    <w:r>
+      <w:rPr>
+        <w:rFonts w:ascii="Times New Roman" w:hAnsi="Times New Roman" w:cs="Times New Roman"/>
+      </w:rPr>
+      <w:t>Rte</w:t>
+    </w:r>
+    <w:proofErr w:type="spellEnd"/>
+    <w:r>
+      <w:rPr>
+        <w:rFonts w:ascii="Times New Roman" w:hAnsi="Times New Roman" w:cs="Times New Roman"/>
+      </w:rPr>
+      <w:t xml:space="preserve"> des </w:t>
+    </w:r>
+    <w:proofErr w:type="spellStart"/>
+    <w:r>
+      <w:rPr>
+        <w:rFonts w:ascii="Times New Roman" w:hAnsi="Times New Roman" w:cs="Times New Roman"/>
+      </w:rPr>
+      <w:t>Colles</w:t>
+    </w:r>
+    <w:proofErr w:type="spellEnd"/>
+    <w:r>
+      <w:rPr>
+        <w:rFonts w:ascii="Times New Roman" w:hAnsi="Times New Roman" w:cs="Times New Roman"/>
+      </w:rPr>
+      <w:t>, Parc de Sophia Antipolis, 06410 BIOT</w:t>
     </w:r>
   </w:p>
   <w:sdt>

</xml_diff>